<commit_message>
Add more content to final paper
</commit_message>
<xml_diff>
--- a/vetovar_ivdekov_final_paper.docx
+++ b/vetovar_ivdekov_final_paper.docx
@@ -407,8 +407,6 @@
         </w:rPr>
         <w:t xml:space="preserve"> is a growing field in the computational biology community. </w:t>
       </w:r>
-      <w:bookmarkStart w:id="0" w:name="_GoBack"/>
-      <w:bookmarkEnd w:id="0"/>
     </w:p>
     <w:p>
       <w:pPr>
@@ -570,25 +568,45 @@
           <w:sz w:val="22"/>
           <w:szCs w:val="22"/>
         </w:rPr>
-        <w:t xml:space="preserve">Granger Causality is a statistical hypothesis test used to find the correlation between time series to </w:t>
-      </w:r>
-      <w:proofErr w:type="gramStart"/>
-      <w:r>
-        <w:rPr>
-          <w:rFonts w:ascii="Times New Roman" w:hAnsi="Times New Roman"/>
-          <w:sz w:val="22"/>
-          <w:szCs w:val="22"/>
-        </w:rPr>
-        <w:t>asses</w:t>
-      </w:r>
-      <w:proofErr w:type="gramEnd"/>
-      <w:r>
-        <w:rPr>
-          <w:rFonts w:ascii="Times New Roman" w:hAnsi="Times New Roman"/>
-          <w:sz w:val="22"/>
-          <w:szCs w:val="22"/>
-        </w:rPr>
-        <w:t xml:space="preserve"> how much they affect each other. For example, given two sets of time series data, Granger Causality attempts to determine whether one time series is likely to influence another. When granger causality is high, it means that the cells heavily influence each other. </w:t>
+        <w:t>Granger Causality is a statistical hypothesis test used to find the correlation between time series to asses</w:t>
+      </w:r>
+      <w:r>
+        <w:rPr>
+          <w:rFonts w:ascii="Times New Roman" w:hAnsi="Times New Roman"/>
+          <w:sz w:val="22"/>
+          <w:szCs w:val="22"/>
+        </w:rPr>
+        <w:t>s</w:t>
+      </w:r>
+      <w:r>
+        <w:rPr>
+          <w:rFonts w:ascii="Times New Roman" w:hAnsi="Times New Roman"/>
+          <w:sz w:val="22"/>
+          <w:szCs w:val="22"/>
+        </w:rPr>
+        <w:t xml:space="preserve"> how much they affect each other. For example, given two sets of time series data, Granger Causality attempts to determine </w:t>
+      </w:r>
+      <w:r>
+        <w:rPr>
+          <w:rFonts w:ascii="Times" w:hAnsi="Times"/>
+          <w:sz w:val="22"/>
+          <w:szCs w:val="22"/>
+        </w:rPr>
+        <w:t xml:space="preserve">whether one time series is likely to influence another. </w:t>
+      </w:r>
+      <w:r>
+        <w:rPr>
+          <w:rFonts w:ascii="Times" w:eastAsia="Times New Roman" w:hAnsi="Times"/>
+          <w:sz w:val="22"/>
+          <w:szCs w:val="22"/>
+        </w:rPr>
+        <w:t>When granger causality is high, it means that one cell heavily influences the other</w:t>
+      </w:r>
+      <w:r>
+        <w:rPr>
+          <w:rFonts w:eastAsia="Times New Roman"/>
+        </w:rPr>
+        <w:t>.</w:t>
       </w:r>
     </w:p>
     <w:p>
@@ -877,16 +895,285 @@
     </w:p>
     <w:p>
       <w:pPr>
-        <w:jc w:val="both"/>
-        <w:rPr>
-          <w:rFonts w:ascii="Times New Roman" w:hAnsi="Times New Roman"/>
-          <w:sz w:val="22"/>
-          <w:szCs w:val="22"/>
-        </w:rPr>
-      </w:pPr>
-      <w:r>
-        <w:rPr>
-          <w:rFonts w:ascii="Times New Roman" w:hAnsi="Times New Roman"/>
+        <w:ind w:firstLine="720"/>
+        <w:rPr>
+          <w:rFonts w:ascii="Times" w:eastAsia="Times New Roman" w:hAnsi="Times"/>
+          <w:color w:val="454545"/>
+          <w:sz w:val="22"/>
+          <w:szCs w:val="22"/>
+        </w:rPr>
+      </w:pPr>
+      <w:r>
+        <w:rPr>
+          <w:rFonts w:ascii="Times" w:eastAsia="Times New Roman" w:hAnsi="Times"/>
+          <w:color w:val="454545"/>
+          <w:sz w:val="22"/>
+          <w:szCs w:val="22"/>
+        </w:rPr>
+        <w:t xml:space="preserve">The goal of the </w:t>
+      </w:r>
+      <w:r>
+        <w:rPr>
+          <w:rFonts w:ascii="Times" w:eastAsia="Times New Roman" w:hAnsi="Times"/>
+          <w:color w:val="454545"/>
+          <w:sz w:val="22"/>
+          <w:szCs w:val="22"/>
+        </w:rPr>
+        <w:t>AFGC</w:t>
+      </w:r>
+      <w:r>
+        <w:rPr>
+          <w:rFonts w:ascii="Times" w:eastAsia="Times New Roman" w:hAnsi="Times"/>
+          <w:color w:val="454545"/>
+          <w:sz w:val="22"/>
+          <w:szCs w:val="22"/>
+        </w:rPr>
+        <w:t xml:space="preserve"> is to reconstruct the connections of an entire network of cells or in other words figure out which cells influence each cell in the network. </w:t>
+      </w:r>
+    </w:p>
+    <w:p>
+      <w:pPr>
+        <w:ind w:firstLine="720"/>
+        <w:rPr>
+          <w:rFonts w:ascii="Times" w:eastAsia="Times New Roman" w:hAnsi="Times"/>
+          <w:color w:val="454545"/>
+          <w:sz w:val="22"/>
+          <w:szCs w:val="22"/>
+        </w:rPr>
+      </w:pPr>
+    </w:p>
+    <w:p>
+      <w:pPr>
+        <w:ind w:firstLine="720"/>
+        <w:rPr>
+          <w:rFonts w:ascii="Times" w:eastAsia="Times New Roman" w:hAnsi="Times"/>
+          <w:color w:val="454545"/>
+          <w:sz w:val="22"/>
+          <w:szCs w:val="22"/>
+        </w:rPr>
+      </w:pPr>
+      <w:r>
+        <w:rPr>
+          <w:rFonts w:ascii="Times" w:eastAsia="Times New Roman" w:hAnsi="Times"/>
+          <w:color w:val="454545"/>
+          <w:sz w:val="22"/>
+          <w:szCs w:val="22"/>
+        </w:rPr>
+        <w:t>In the outer for loo</w:t>
+      </w:r>
+      <w:r>
+        <w:rPr>
+          <w:rFonts w:ascii="Times" w:eastAsia="Times New Roman" w:hAnsi="Times"/>
+          <w:color w:val="454545"/>
+          <w:sz w:val="22"/>
+          <w:szCs w:val="22"/>
+        </w:rPr>
+        <w:t xml:space="preserve">p, the coefficients of model 1 </w:t>
+      </w:r>
+      <w:r>
+        <w:rPr>
+          <w:rFonts w:ascii="Times" w:eastAsia="Times New Roman" w:hAnsi="Times"/>
+          <w:color w:val="454545"/>
+          <w:sz w:val="22"/>
+          <w:szCs w:val="22"/>
+        </w:rPr>
+        <w:t xml:space="preserve">are estimated for each cell in the data. Then, the coefficients are used to estimate the standard error for the model 1. Model 1 is the full model which tests how well the </w:t>
+      </w:r>
+      <w:proofErr w:type="spellStart"/>
+      <w:r>
+        <w:rPr>
+          <w:rFonts w:ascii="Times" w:eastAsia="Times New Roman" w:hAnsi="Times"/>
+          <w:color w:val="454545"/>
+          <w:sz w:val="22"/>
+          <w:szCs w:val="22"/>
+        </w:rPr>
+        <w:t>i-th</w:t>
+      </w:r>
+      <w:proofErr w:type="spellEnd"/>
+      <w:r>
+        <w:rPr>
+          <w:rFonts w:ascii="Times" w:eastAsia="Times New Roman" w:hAnsi="Times"/>
+          <w:color w:val="454545"/>
+          <w:sz w:val="22"/>
+          <w:szCs w:val="22"/>
+        </w:rPr>
+        <w:t xml:space="preserve"> time series is predicted from the whole set of series.</w:t>
+      </w:r>
+    </w:p>
+    <w:p>
+      <w:pPr>
+        <w:rPr>
+          <w:rFonts w:ascii="Times" w:eastAsia="Times New Roman" w:hAnsi="Times"/>
+          <w:color w:val="454545"/>
+          <w:sz w:val="22"/>
+          <w:szCs w:val="22"/>
+        </w:rPr>
+      </w:pPr>
+    </w:p>
+    <w:p>
+      <w:pPr>
+        <w:rPr>
+          <w:rFonts w:ascii="Times" w:eastAsia="Times New Roman" w:hAnsi="Times"/>
+          <w:color w:val="454545"/>
+          <w:sz w:val="22"/>
+          <w:szCs w:val="22"/>
+        </w:rPr>
+      </w:pPr>
+      <w:r>
+        <w:rPr>
+          <w:rFonts w:ascii="Times" w:eastAsia="Times New Roman" w:hAnsi="Times"/>
+          <w:color w:val="454545"/>
+          <w:sz w:val="22"/>
+          <w:szCs w:val="22"/>
+        </w:rPr>
+        <w:t>In the inner for loop, the coefficients are estimated once more and the</w:t>
+      </w:r>
+      <w:r>
+        <w:rPr>
+          <w:rFonts w:ascii="Times" w:eastAsia="Times New Roman" w:hAnsi="Times"/>
+          <w:color w:val="454545"/>
+          <w:sz w:val="22"/>
+          <w:szCs w:val="22"/>
+        </w:rPr>
+        <w:t xml:space="preserve"> standard error of the model 2 </w:t>
+      </w:r>
+      <w:r>
+        <w:rPr>
+          <w:rFonts w:ascii="Times" w:eastAsia="Times New Roman" w:hAnsi="Times"/>
+          <w:color w:val="454545"/>
+          <w:sz w:val="22"/>
+          <w:szCs w:val="22"/>
+        </w:rPr>
+        <w:t xml:space="preserve">is calculated for each cell in the data except cell j. Model 2 is the nested model that tests how well the </w:t>
+      </w:r>
+      <w:proofErr w:type="spellStart"/>
+      <w:r>
+        <w:rPr>
+          <w:rFonts w:ascii="Times" w:eastAsia="Times New Roman" w:hAnsi="Times"/>
+          <w:color w:val="454545"/>
+          <w:sz w:val="22"/>
+          <w:szCs w:val="22"/>
+        </w:rPr>
+        <w:t>i-th</w:t>
+      </w:r>
+      <w:proofErr w:type="spellEnd"/>
+      <w:r>
+        <w:rPr>
+          <w:rFonts w:ascii="Times" w:eastAsia="Times New Roman" w:hAnsi="Times"/>
+          <w:color w:val="454545"/>
+          <w:sz w:val="22"/>
+          <w:szCs w:val="22"/>
+        </w:rPr>
+        <w:t xml:space="preserve"> time series is predicted from the set series leaving out the j-</w:t>
+      </w:r>
+      <w:proofErr w:type="spellStart"/>
+      <w:r>
+        <w:rPr>
+          <w:rFonts w:ascii="Times" w:eastAsia="Times New Roman" w:hAnsi="Times"/>
+          <w:color w:val="454545"/>
+          <w:sz w:val="22"/>
+          <w:szCs w:val="22"/>
+        </w:rPr>
+        <w:t>th</w:t>
+      </w:r>
+      <w:proofErr w:type="spellEnd"/>
+      <w:r>
+        <w:rPr>
+          <w:rFonts w:ascii="Times" w:eastAsia="Times New Roman" w:hAnsi="Times"/>
+          <w:color w:val="454545"/>
+          <w:sz w:val="22"/>
+          <w:szCs w:val="22"/>
+        </w:rPr>
+        <w:t xml:space="preserve"> time series. </w:t>
+      </w:r>
+      <w:r>
+        <w:rPr>
+          <w:rFonts w:ascii="Times" w:eastAsia="Times New Roman" w:hAnsi="Times"/>
+          <w:bCs/>
+          <w:color w:val="454545"/>
+          <w:sz w:val="22"/>
+          <w:szCs w:val="22"/>
+        </w:rPr>
+        <w:t xml:space="preserve">These two standard error values are used to calculate the F-statistic, which is the standard error of the nested model divided by the standard error of the full model. If the F-statistic is higher than the preset threshold, then </w:t>
+      </w:r>
+      <w:r>
+        <w:rPr>
+          <w:rFonts w:ascii="Times" w:eastAsia="Times New Roman" w:hAnsi="Times"/>
+          <w:bCs/>
+          <w:iCs/>
+          <w:color w:val="454545"/>
+          <w:sz w:val="22"/>
+          <w:szCs w:val="22"/>
+        </w:rPr>
+        <w:t>cell j</w:t>
+      </w:r>
+      <w:r>
+        <w:rPr>
+          <w:rFonts w:ascii="Times" w:eastAsia="Times New Roman" w:hAnsi="Times"/>
+          <w:bCs/>
+          <w:color w:val="454545"/>
+          <w:sz w:val="22"/>
+          <w:szCs w:val="22"/>
+        </w:rPr>
+        <w:t xml:space="preserve"> influences </w:t>
+      </w:r>
+      <w:r>
+        <w:rPr>
+          <w:rFonts w:ascii="Times" w:eastAsia="Times New Roman" w:hAnsi="Times"/>
+          <w:bCs/>
+          <w:iCs/>
+          <w:color w:val="454545"/>
+          <w:sz w:val="22"/>
+          <w:szCs w:val="22"/>
+        </w:rPr>
+        <w:t xml:space="preserve">cell </w:t>
+      </w:r>
+      <w:proofErr w:type="spellStart"/>
+      <w:r>
+        <w:rPr>
+          <w:rFonts w:ascii="Times" w:eastAsia="Times New Roman" w:hAnsi="Times"/>
+          <w:bCs/>
+          <w:iCs/>
+          <w:color w:val="454545"/>
+          <w:sz w:val="22"/>
+          <w:szCs w:val="22"/>
+        </w:rPr>
+        <w:t>i</w:t>
+      </w:r>
+      <w:proofErr w:type="spellEnd"/>
+      <w:r>
+        <w:rPr>
+          <w:rFonts w:ascii="Times" w:eastAsia="Times New Roman" w:hAnsi="Times"/>
+          <w:bCs/>
+          <w:color w:val="454545"/>
+          <w:sz w:val="22"/>
+          <w:szCs w:val="22"/>
+        </w:rPr>
+        <w:t>.</w:t>
+      </w:r>
+    </w:p>
+    <w:p>
+      <w:pPr>
+        <w:jc w:val="both"/>
+        <w:rPr>
+          <w:rFonts w:ascii="Times" w:hAnsi="Times"/>
+          <w:sz w:val="22"/>
+          <w:szCs w:val="22"/>
+        </w:rPr>
+      </w:pPr>
+    </w:p>
+    <w:p>
+      <w:pPr>
+        <w:jc w:val="both"/>
+        <w:rPr>
+          <w:rFonts w:ascii="Times" w:hAnsi="Times"/>
+          <w:sz w:val="22"/>
+          <w:szCs w:val="22"/>
+        </w:rPr>
+      </w:pPr>
+      <w:r>
+        <w:rPr>
+          <w:rFonts w:ascii="Times" w:hAnsi="Times"/>
           <w:noProof/>
           <w:sz w:val="22"/>
           <w:szCs w:val="22"/>
@@ -945,18 +1232,18 @@
       <w:pPr>
         <w:jc w:val="both"/>
         <w:rPr>
-          <w:rFonts w:ascii="Times New Roman" w:hAnsi="Times New Roman"/>
+          <w:rFonts w:ascii="Times" w:hAnsi="Times"/>
           <w:i/>
-          <w:sz w:val="20"/>
-          <w:szCs w:val="20"/>
-        </w:rPr>
-      </w:pPr>
-      <w:r>
-        <w:rPr>
-          <w:rFonts w:ascii="Times New Roman" w:hAnsi="Times New Roman"/>
+          <w:sz w:val="22"/>
+          <w:szCs w:val="22"/>
+        </w:rPr>
+      </w:pPr>
+      <w:r>
+        <w:rPr>
+          <w:rFonts w:ascii="Times" w:hAnsi="Times"/>
           <w:i/>
-          <w:sz w:val="20"/>
-          <w:szCs w:val="20"/>
+          <w:sz w:val="22"/>
+          <w:szCs w:val="22"/>
         </w:rPr>
         <w:t>Figure 3: Adaptive Frequency Granger Causality Algorithm</w:t>
       </w:r>
@@ -965,59 +1252,114 @@
       <w:pPr>
         <w:jc w:val="both"/>
         <w:rPr>
-          <w:rFonts w:ascii="Times New Roman" w:hAnsi="Times New Roman"/>
-          <w:sz w:val="22"/>
-          <w:szCs w:val="22"/>
-        </w:rPr>
-      </w:pPr>
-    </w:p>
-    <w:p>
-      <w:pPr>
-        <w:jc w:val="both"/>
-        <w:rPr>
-          <w:rFonts w:ascii="Times New Roman" w:hAnsi="Times New Roman"/>
-          <w:sz w:val="22"/>
-          <w:szCs w:val="22"/>
-        </w:rPr>
-      </w:pPr>
-      <w:r>
-        <w:rPr>
-          <w:rFonts w:ascii="Times New Roman" w:hAnsi="Times New Roman"/>
-          <w:sz w:val="22"/>
-          <w:szCs w:val="22"/>
-        </w:rPr>
-        <w:t>We tested a MATLAB implementation of the algorithm above on synthesized data. T</w:t>
-      </w:r>
-      <w:r>
-        <w:rPr>
-          <w:rFonts w:ascii="Times New Roman" w:hAnsi="Times New Roman"/>
-          <w:sz w:val="22"/>
-          <w:szCs w:val="22"/>
-        </w:rPr>
-        <w:t>his data was a collection of 30 sine wave time series for 200 steps with added noise. In two pairs of these sine waves, one time series was made to be a copy of the other but shifted to the right a few steps and with added noise so that the two time series were not exactly the same</w:t>
-      </w:r>
-      <w:r>
-        <w:rPr>
-          <w:rFonts w:ascii="Times New Roman" w:hAnsi="Times New Roman"/>
-          <w:sz w:val="22"/>
-          <w:szCs w:val="22"/>
-        </w:rPr>
-        <w:t xml:space="preserve"> (see figure 1 for a demonstration of this). In this way, a simulated connection between these two time series (which were used to represent oscillating cells) was created. After running the AFGC algorithm on the synthesized data described above, we plotted an image of the F-values for each influencer cell that was removed in the inner for-loop of the algorithm. The image below displays the F-values as scaled colors. </w:t>
-      </w:r>
-      <w:r>
-        <w:rPr>
-          <w:rFonts w:ascii="Times New Roman" w:hAnsi="Times New Roman"/>
-          <w:sz w:val="22"/>
-          <w:szCs w:val="22"/>
-        </w:rPr>
-        <w:t>A high F-value is represented by a more yellow color.</w:t>
-      </w:r>
-    </w:p>
-    <w:p>
-      <w:pPr>
-        <w:jc w:val="both"/>
-        <w:rPr>
-          <w:rFonts w:ascii="Times New Roman" w:hAnsi="Times New Roman"/>
+          <w:rFonts w:ascii="Times" w:hAnsi="Times"/>
+          <w:sz w:val="22"/>
+          <w:szCs w:val="22"/>
+        </w:rPr>
+      </w:pPr>
+    </w:p>
+    <w:p>
+      <w:pPr>
+        <w:ind w:firstLine="720"/>
+        <w:jc w:val="both"/>
+        <w:rPr>
+          <w:rFonts w:ascii="Times" w:hAnsi="Times"/>
+          <w:sz w:val="22"/>
+          <w:szCs w:val="22"/>
+        </w:rPr>
+      </w:pPr>
+      <w:r>
+        <w:rPr>
+          <w:rFonts w:ascii="Times" w:hAnsi="Times"/>
+          <w:sz w:val="22"/>
+          <w:szCs w:val="22"/>
+        </w:rPr>
+        <w:t>What makes AFGC work for non-stationary data is that the method does not make any assumptions about the time series (</w:t>
+      </w:r>
+      <w:proofErr w:type="spellStart"/>
+      <w:r>
+        <w:rPr>
+          <w:rFonts w:ascii="Times" w:hAnsi="Times"/>
+          <w:sz w:val="22"/>
+          <w:szCs w:val="22"/>
+        </w:rPr>
+        <w:t>ie</w:t>
+      </w:r>
+      <w:proofErr w:type="spellEnd"/>
+      <w:r>
+        <w:rPr>
+          <w:rFonts w:ascii="Times" w:hAnsi="Times"/>
+          <w:sz w:val="22"/>
+          <w:szCs w:val="22"/>
+        </w:rPr>
+        <w:t>. it does not pre-suppose that the time series are sinusoidal or even that they are periodic).</w:t>
+      </w:r>
+    </w:p>
+    <w:p>
+      <w:pPr>
+        <w:jc w:val="both"/>
+        <w:rPr>
+          <w:rFonts w:ascii="Times" w:hAnsi="Times"/>
+          <w:sz w:val="22"/>
+          <w:szCs w:val="22"/>
+        </w:rPr>
+      </w:pPr>
+    </w:p>
+    <w:p>
+      <w:pPr>
+        <w:jc w:val="both"/>
+        <w:rPr>
+          <w:rFonts w:ascii="Times" w:hAnsi="Times"/>
+          <w:b/>
+          <w:sz w:val="22"/>
+          <w:szCs w:val="22"/>
+        </w:rPr>
+      </w:pPr>
+      <w:r>
+        <w:rPr>
+          <w:rFonts w:ascii="Times" w:hAnsi="Times"/>
+          <w:b/>
+          <w:sz w:val="22"/>
+          <w:szCs w:val="22"/>
+        </w:rPr>
+        <w:t>Results</w:t>
+      </w:r>
+    </w:p>
+    <w:p>
+      <w:pPr>
+        <w:jc w:val="both"/>
+        <w:rPr>
+          <w:rFonts w:ascii="Times" w:hAnsi="Times"/>
+          <w:b/>
+          <w:sz w:val="22"/>
+          <w:szCs w:val="22"/>
+        </w:rPr>
+      </w:pPr>
+    </w:p>
+    <w:p>
+      <w:pPr>
+        <w:ind w:firstLine="720"/>
+        <w:jc w:val="both"/>
+        <w:rPr>
+          <w:rFonts w:ascii="Times" w:hAnsi="Times"/>
+          <w:sz w:val="22"/>
+          <w:szCs w:val="22"/>
+        </w:rPr>
+      </w:pPr>
+      <w:r>
+        <w:rPr>
+          <w:rFonts w:ascii="Times" w:hAnsi="Times"/>
+          <w:sz w:val="22"/>
+          <w:szCs w:val="22"/>
+        </w:rPr>
+        <w:t>We tested a MATLAB implementation of the algorithm above on synthesized data. This data was a collection of 30 sine wave time series for 200 steps with added noise. In two pairs of these sine waves, one time series was made to be a copy of the other but shifted to the right a few steps and with added noise so that the two time series were not exactly the same (see figure 1 for a demonstration of this). In this way, a simulated connection between these two time series (which were used to represent oscillating cells) was created. After running the AFGC algorithm on the synthesized data described above, we plotted an image of the F-values for each influencer cell that was removed in the inner for-loop of the algorithm. The image below displays the F-values as scaled colors. A high F-value is represented by a more yellow color.</w:t>
+      </w:r>
+    </w:p>
+    <w:p>
+      <w:pPr>
+        <w:jc w:val="both"/>
+        <w:rPr>
+          <w:rFonts w:ascii="Times" w:hAnsi="Times"/>
           <w:sz w:val="22"/>
           <w:szCs w:val="22"/>
         </w:rPr>
@@ -1040,7 +1382,7 @@
           <w:szCs w:val="22"/>
         </w:rPr>
         <w:drawing>
-          <wp:inline distT="0" distB="0" distL="0" distR="0" wp14:anchorId="40063E27" wp14:editId="256BAF06">
+          <wp:inline distT="0" distB="0" distL="0" distR="0" wp14:anchorId="4E9B0204" wp14:editId="2BA935D6">
             <wp:extent cx="2628900" cy="2155190"/>
             <wp:effectExtent l="0" t="0" r="12700" b="3810"/>
             <wp:docPr id="1" name="Picture 1" descr="Macintosh HD:Users:ivdekov:Desktop:testDataPlot.png"/>
@@ -1094,11 +1436,20 @@
         <w:jc w:val="both"/>
         <w:rPr>
           <w:rFonts w:ascii="Times New Roman" w:hAnsi="Times New Roman"/>
+          <w:b/>
+          <w:sz w:val="22"/>
+          <w:szCs w:val="22"/>
+        </w:rPr>
+      </w:pPr>
+      <w:r>
+        <w:rPr>
+          <w:rFonts w:ascii="Times New Roman" w:hAnsi="Times New Roman"/>
           <w:i/>
           <w:sz w:val="20"/>
           <w:szCs w:val="20"/>
         </w:rPr>
-      </w:pPr>
+        <w:t>Figure 4: Results of AFGC on synthesized data.</w:t>
+      </w:r>
       <w:r>
         <w:rPr>
           <w:rFonts w:ascii="Times New Roman" w:hAnsi="Times New Roman"/>
@@ -1106,73 +1457,7 @@
           <w:sz w:val="20"/>
           <w:szCs w:val="20"/>
         </w:rPr>
-        <w:t>Figure 4: Results of AFGC on synthesized data.</w:t>
-      </w:r>
-      <w:r>
-        <w:rPr>
-          <w:rFonts w:ascii="Times New Roman" w:hAnsi="Times New Roman"/>
-          <w:i/>
-          <w:sz w:val="20"/>
-          <w:szCs w:val="20"/>
-        </w:rPr>
-        <w:t xml:space="preserve"> </w:t>
-      </w:r>
-      <w:r>
-        <w:rPr>
-          <w:rFonts w:ascii="Times New Roman" w:hAnsi="Times New Roman"/>
-          <w:i/>
-          <w:sz w:val="20"/>
-          <w:szCs w:val="20"/>
-        </w:rPr>
-        <w:t xml:space="preserve">2 high </w:t>
-      </w:r>
-      <w:r>
-        <w:rPr>
-          <w:rFonts w:ascii="Times New Roman" w:hAnsi="Times New Roman"/>
-          <w:i/>
-          <w:sz w:val="20"/>
-          <w:szCs w:val="20"/>
-        </w:rPr>
-        <w:t xml:space="preserve">F-values (representing </w:t>
-      </w:r>
-      <w:r>
-        <w:rPr>
-          <w:rFonts w:ascii="Times New Roman" w:hAnsi="Times New Roman"/>
-          <w:i/>
-          <w:sz w:val="20"/>
-          <w:szCs w:val="20"/>
-        </w:rPr>
-        <w:t>connections) produced.</w:t>
-      </w:r>
-    </w:p>
-    <w:p>
-      <w:pPr>
-        <w:jc w:val="both"/>
-        <w:rPr>
-          <w:rFonts w:ascii="Times New Roman" w:hAnsi="Times New Roman"/>
-          <w:sz w:val="22"/>
-          <w:szCs w:val="22"/>
-        </w:rPr>
-      </w:pPr>
-    </w:p>
-    <w:p>
-      <w:pPr>
-        <w:jc w:val="both"/>
-        <w:rPr>
-          <w:rFonts w:ascii="Times New Roman" w:hAnsi="Times New Roman"/>
-          <w:b/>
-          <w:sz w:val="22"/>
-          <w:szCs w:val="22"/>
-        </w:rPr>
-      </w:pPr>
-      <w:r>
-        <w:rPr>
-          <w:rFonts w:ascii="Times New Roman" w:hAnsi="Times New Roman"/>
-          <w:b/>
-          <w:sz w:val="22"/>
-          <w:szCs w:val="22"/>
-        </w:rPr>
-        <w:t>Results</w:t>
+        <w:t xml:space="preserve"> 2 high F-values (representing connections) produced.</w:t>
       </w:r>
     </w:p>
     <w:p>
@@ -1415,7 +1700,7 @@
           <w:sz w:val="22"/>
           <w:szCs w:val="22"/>
         </w:rPr>
-        <w:t>In order to determine whether the algorithm worked effectively on the data, we plotted 49 graphs with time series data for the most influential cells, cells with the highest F-values, and those they influenced the most. After inspecting the data we concluded that AFGC is not the best method for the data we used.</w:t>
+        <w:t xml:space="preserve">In order to determine whether the algorithm worked effectively on the data, we plotted 49 graphs with time series data for the most influential cells, cells with the highest F-values, and those they influenced the most. </w:t>
       </w:r>
     </w:p>
     <w:p>
@@ -1453,6 +1738,151 @@
         <w:rPr>
           <w:rFonts w:ascii="Times New Roman" w:hAnsi="Times New Roman"/>
           <w:b/>
+          <w:sz w:val="22"/>
+          <w:szCs w:val="22"/>
+        </w:rPr>
+      </w:pPr>
+    </w:p>
+    <w:p>
+      <w:pPr>
+        <w:jc w:val="both"/>
+        <w:rPr>
+          <w:rFonts w:ascii="Times New Roman" w:hAnsi="Times New Roman"/>
+          <w:sz w:val="22"/>
+          <w:szCs w:val="22"/>
+        </w:rPr>
+      </w:pPr>
+      <w:r>
+        <w:rPr>
+          <w:rFonts w:ascii="Times New Roman" w:hAnsi="Times New Roman"/>
+          <w:b/>
+          <w:sz w:val="22"/>
+          <w:szCs w:val="22"/>
+        </w:rPr>
+        <w:tab/>
+      </w:r>
+      <w:r>
+        <w:rPr>
+          <w:rFonts w:ascii="Times New Roman" w:hAnsi="Times New Roman"/>
+          <w:sz w:val="22"/>
+          <w:szCs w:val="22"/>
+        </w:rPr>
+        <w:t>O</w:t>
+      </w:r>
+      <w:r>
+        <w:rPr>
+          <w:rFonts w:ascii="Times New Roman" w:hAnsi="Times New Roman"/>
+          <w:sz w:val="22"/>
+          <w:szCs w:val="22"/>
+        </w:rPr>
+        <w:t xml:space="preserve">ne can tell that </w:t>
+      </w:r>
+      <w:r>
+        <w:rPr>
+          <w:rFonts w:ascii="Times New Roman" w:hAnsi="Times New Roman"/>
+          <w:sz w:val="22"/>
+          <w:szCs w:val="22"/>
+        </w:rPr>
+        <w:t>the algorithm did not work effectively on the real data by looking at the graph</w:t>
+      </w:r>
+      <w:r>
+        <w:rPr>
+          <w:rFonts w:ascii="Times New Roman" w:hAnsi="Times New Roman"/>
+          <w:sz w:val="22"/>
+          <w:szCs w:val="22"/>
+        </w:rPr>
+        <w:t>s below: specifically the graph</w:t>
+      </w:r>
+      <w:r>
+        <w:rPr>
+          <w:rFonts w:ascii="Times New Roman" w:hAnsi="Times New Roman"/>
+          <w:sz w:val="22"/>
+          <w:szCs w:val="22"/>
+        </w:rPr>
+        <w:t xml:space="preserve"> in the 1</w:t>
+      </w:r>
+      <w:r>
+        <w:rPr>
+          <w:rFonts w:ascii="Times New Roman" w:hAnsi="Times New Roman"/>
+          <w:sz w:val="22"/>
+          <w:szCs w:val="22"/>
+          <w:vertAlign w:val="superscript"/>
+        </w:rPr>
+        <w:t>st</w:t>
+      </w:r>
+      <w:r>
+        <w:rPr>
+          <w:rFonts w:ascii="Times New Roman" w:hAnsi="Times New Roman"/>
+          <w:sz w:val="22"/>
+          <w:szCs w:val="22"/>
+        </w:rPr>
+        <w:t xml:space="preserve"> row and 1</w:t>
+      </w:r>
+      <w:r>
+        <w:rPr>
+          <w:rFonts w:ascii="Times New Roman" w:hAnsi="Times New Roman"/>
+          <w:sz w:val="22"/>
+          <w:szCs w:val="22"/>
+          <w:vertAlign w:val="superscript"/>
+        </w:rPr>
+        <w:t>st</w:t>
+      </w:r>
+      <w:r>
+        <w:rPr>
+          <w:rFonts w:ascii="Times New Roman" w:hAnsi="Times New Roman"/>
+          <w:sz w:val="22"/>
+          <w:szCs w:val="22"/>
+        </w:rPr>
+        <w:t xml:space="preserve"> column as well as the graph in the 5</w:t>
+      </w:r>
+      <w:r>
+        <w:rPr>
+          <w:rFonts w:ascii="Times New Roman" w:hAnsi="Times New Roman"/>
+          <w:sz w:val="22"/>
+          <w:szCs w:val="22"/>
+          <w:vertAlign w:val="superscript"/>
+        </w:rPr>
+        <w:t>th</w:t>
+      </w:r>
+      <w:r>
+        <w:rPr>
+          <w:rFonts w:ascii="Times New Roman" w:hAnsi="Times New Roman"/>
+          <w:sz w:val="22"/>
+          <w:szCs w:val="22"/>
+        </w:rPr>
+        <w:t xml:space="preserve"> row and 2</w:t>
+      </w:r>
+      <w:r>
+        <w:rPr>
+          <w:rFonts w:ascii="Times New Roman" w:hAnsi="Times New Roman"/>
+          <w:sz w:val="22"/>
+          <w:szCs w:val="22"/>
+          <w:vertAlign w:val="superscript"/>
+        </w:rPr>
+        <w:t>nd</w:t>
+      </w:r>
+      <w:r>
+        <w:rPr>
+          <w:rFonts w:ascii="Times New Roman" w:hAnsi="Times New Roman"/>
+          <w:sz w:val="22"/>
+          <w:szCs w:val="22"/>
+        </w:rPr>
+        <w:t xml:space="preserve"> column.</w:t>
+      </w:r>
+      <w:r>
+        <w:rPr>
+          <w:rFonts w:ascii="Times New Roman" w:hAnsi="Times New Roman"/>
+          <w:sz w:val="22"/>
+          <w:szCs w:val="22"/>
+        </w:rPr>
+        <w:t xml:space="preserve"> </w:t>
+      </w:r>
+    </w:p>
+    <w:p>
+      <w:pPr>
+        <w:jc w:val="both"/>
+        <w:rPr>
+          <w:rFonts w:ascii="Times New Roman" w:hAnsi="Times New Roman"/>
           <w:sz w:val="22"/>
           <w:szCs w:val="22"/>
         </w:rPr>
@@ -1559,31 +1989,62 @@
     </w:p>
     <w:p>
       <w:pPr>
-        <w:jc w:val="both"/>
-        <w:rPr>
-          <w:rFonts w:ascii="Times New Roman" w:hAnsi="Times New Roman"/>
-          <w:sz w:val="22"/>
-          <w:szCs w:val="22"/>
-        </w:rPr>
-      </w:pPr>
-      <w:r>
-        <w:rPr>
-          <w:rFonts w:ascii="Times New Roman" w:hAnsi="Times New Roman"/>
-          <w:sz w:val="22"/>
-          <w:szCs w:val="22"/>
-        </w:rPr>
-        <w:t xml:space="preserve">There is no consistency among the 49 graphs above. We believe this is because AFGC is reliant on data that is sampled often, which documents the small changes over time. The data we used was sampled every hour versus every few minutes. As a result, we can not </w:t>
-      </w:r>
-      <w:proofErr w:type="gramStart"/>
-      <w:r>
-        <w:rPr>
-          <w:rFonts w:ascii="Times New Roman" w:hAnsi="Times New Roman"/>
-          <w:sz w:val="22"/>
-          <w:szCs w:val="22"/>
-        </w:rPr>
-        <w:t>asses</w:t>
-      </w:r>
-      <w:proofErr w:type="gramEnd"/>
+        <w:ind w:firstLine="720"/>
+        <w:jc w:val="both"/>
+        <w:rPr>
+          <w:rFonts w:ascii="Times New Roman" w:hAnsi="Times New Roman"/>
+          <w:sz w:val="22"/>
+          <w:szCs w:val="22"/>
+        </w:rPr>
+      </w:pPr>
+      <w:r>
+        <w:rPr>
+          <w:rFonts w:ascii="Times New Roman" w:hAnsi="Times New Roman"/>
+          <w:sz w:val="22"/>
+          <w:szCs w:val="22"/>
+        </w:rPr>
+        <w:t>After inspecting the data we concluded that AFGC is not the best method for the data we used.</w:t>
+      </w:r>
+      <w:r>
+        <w:rPr>
+          <w:rFonts w:ascii="Times New Roman" w:hAnsi="Times New Roman"/>
+          <w:sz w:val="22"/>
+          <w:szCs w:val="22"/>
+        </w:rPr>
+        <w:t xml:space="preserve"> </w:t>
+      </w:r>
+      <w:r>
+        <w:rPr>
+          <w:rFonts w:ascii="Times New Roman" w:hAnsi="Times New Roman"/>
+          <w:sz w:val="22"/>
+          <w:szCs w:val="22"/>
+        </w:rPr>
+        <w:t xml:space="preserve">There is no consistency among the 49 graphs above. We believe this is because AFGC is reliant on data that is sampled often, which documents the small changes over time. The data we used was sampled every hour versus every few minutes. As a result, we </w:t>
+      </w:r>
+      <w:r>
+        <w:rPr>
+          <w:rFonts w:ascii="Times New Roman" w:hAnsi="Times New Roman"/>
+          <w:sz w:val="22"/>
+          <w:szCs w:val="22"/>
+        </w:rPr>
+        <w:t>cannot</w:t>
+      </w:r>
+      <w:r>
+        <w:rPr>
+          <w:rFonts w:ascii="Times New Roman" w:hAnsi="Times New Roman"/>
+          <w:sz w:val="22"/>
+          <w:szCs w:val="22"/>
+        </w:rPr>
+        <w:t xml:space="preserve"> asses</w:t>
+      </w:r>
+      <w:r>
+        <w:rPr>
+          <w:rFonts w:ascii="Times New Roman" w:hAnsi="Times New Roman"/>
+          <w:sz w:val="22"/>
+          <w:szCs w:val="22"/>
+        </w:rPr>
+        <w:t>s</w:t>
+      </w:r>
       <w:r>
         <w:rPr>
           <w:rFonts w:ascii="Times New Roman" w:hAnsi="Times New Roman"/>
@@ -1598,31 +2059,13 @@
         <w:jc w:val="both"/>
         <w:rPr>
           <w:rFonts w:ascii="Times New Roman" w:hAnsi="Times New Roman"/>
-          <w:sz w:val="22"/>
-          <w:szCs w:val="22"/>
-        </w:rPr>
-      </w:pPr>
-    </w:p>
-    <w:p>
-      <w:pPr>
-        <w:jc w:val="both"/>
-        <w:rPr>
-          <w:rFonts w:ascii="Times New Roman" w:hAnsi="Times New Roman"/>
-          <w:sz w:val="22"/>
-          <w:szCs w:val="22"/>
-        </w:rPr>
-      </w:pPr>
-    </w:p>
-    <w:p>
-      <w:pPr>
-        <w:jc w:val="both"/>
-        <w:rPr>
-          <w:rFonts w:ascii="Times New Roman" w:hAnsi="Times New Roman"/>
           <w:b/>
           <w:sz w:val="22"/>
           <w:szCs w:val="22"/>
         </w:rPr>
       </w:pPr>
+      <w:bookmarkStart w:id="0" w:name="_GoBack"/>
+      <w:bookmarkEnd w:id="0"/>
       <w:r>
         <w:rPr>
           <w:rFonts w:ascii="Times New Roman" w:hAnsi="Times New Roman"/>
@@ -1664,6 +2107,7 @@
     </w:p>
     <w:p>
       <w:pPr>
+        <w:ind w:firstLine="720"/>
         <w:jc w:val="both"/>
         <w:rPr>
           <w:rFonts w:ascii="Times New Roman" w:hAnsi="Times New Roman"/>

</xml_diff>